<commit_message>
update SML notes 3/4
</commit_message>
<xml_diff>
--- a/Slides/笔记week2.docx
+++ b/Slides/笔记week2.docx
@@ -8,22 +8,23 @@
           <w:lang w:val="en-GB"/>
         </w:rPr>
       </w:pPr>
-      <w:bookmarkStart w:id="0" w:name="_GoBack"/>
-      <w:bookmarkEnd w:id="0"/>
-    </w:p>
-    <w:p>
-      <w:pPr>
-        <w:rPr>
-          <w:lang w:val="en-GB"/>
-        </w:rPr>
-      </w:pPr>
-    </w:p>
-    <w:p>
-      <w:pPr>
-        <w:rPr>
-          <w:lang w:val="en-GB"/>
-        </w:rPr>
-      </w:pPr>
+    </w:p>
+    <w:p>
+      <w:pPr>
+        <w:rPr>
+          <w:lang w:val="en-GB"/>
+        </w:rPr>
+      </w:pPr>
+    </w:p>
+    <w:p>
+      <w:pPr>
+        <w:rPr>
+          <w:lang w:val="en-GB"/>
+        </w:rPr>
+      </w:pPr>
+      <w:bookmarkStart w:id="0" w:name="OLE_LINK1"/>
+      <w:bookmarkStart w:id="1" w:name="OLE_LINK2"/>
+      <w:bookmarkStart w:id="2" w:name="_GoBack"/>
       <w:proofErr w:type="spellStart"/>
       <w:r>
         <w:rPr>
@@ -2755,6 +2756,9 @@
         <w:t>Utilities（实用程序）： 线性代数，统计信息，数据处理等</w:t>
       </w:r>
     </w:p>
+    <w:bookmarkEnd w:id="0"/>
+    <w:bookmarkEnd w:id="1"/>
+    <w:bookmarkEnd w:id="2"/>
     <w:p>
       <w:pPr>
         <w:rPr>

</xml_diff>